<commit_message>
Leggera implementazione del timer migliorato
</commit_message>
<xml_diff>
--- a/4_Diari/2024-11-06 diario.docx
+++ b/4_Diari/2024-11-06 diario.docx
@@ -1078,13 +1078,7 @@
               <w:rPr>
                 <w:rFonts w:ascii="Arial" w:hAnsi="Arial" w:cs="Arial"/>
               </w:rPr>
-              <w:t>23</w:t>
-            </w:r>
-            <w:r>
-              <w:rPr>
-                <w:rFonts w:ascii="Arial" w:hAnsi="Arial" w:cs="Arial"/>
-              </w:rPr>
-              <w:t>.10.2024</w:t>
+              <w:t>23.10.2024</w:t>
             </w:r>
           </w:p>
         </w:tc>
@@ -1395,8 +1389,6 @@
               </w:rPr>
               <w:t xml:space="preserve"> sull’immagine</w:t>
             </w:r>
-            <w:bookmarkStart w:id="3" w:name="_GoBack"/>
-            <w:bookmarkEnd w:id="3"/>
           </w:p>
         </w:tc>
       </w:tr>
@@ -1511,22 +1503,508 @@
               <w:rPr>
                 <w:rFonts w:ascii="Arial" w:hAnsi="Arial" w:cs="Arial"/>
               </w:rPr>
-              <w:t xml:space="preserve">Risolvere </w:t>
+              <w:t>Risolvere p</w:t>
+            </w:r>
+            <w:r>
+              <w:rPr>
+                <w:rFonts w:ascii="Arial" w:hAnsi="Arial" w:cs="Arial"/>
+              </w:rPr>
+              <w:t>r</w:t>
+            </w:r>
+            <w:r>
+              <w:rPr>
+                <w:rFonts w:ascii="Arial" w:hAnsi="Arial" w:cs="Arial"/>
+              </w:rPr>
+              <w:t>oblemi, pulire il codice, riuscire a caricare le animazioni senza interrompere il timer e poter caricare immagini durante il programma</w:t>
+            </w:r>
+          </w:p>
+        </w:tc>
+      </w:tr>
+    </w:tbl>
+    <w:p>
+      <w:pPr>
+        <w:rPr>
+          <w:rFonts w:ascii="Arial" w:hAnsi="Arial" w:cs="Arial"/>
+        </w:rPr>
+      </w:pPr>
+    </w:p>
+    <w:p>
+      <w:pPr>
+        <w:rPr>
+          <w:rFonts w:ascii="Arial" w:hAnsi="Arial" w:cs="Arial"/>
+        </w:rPr>
+      </w:pPr>
+    </w:p>
+    <w:p>
+      <w:pPr>
+        <w:rPr>
+          <w:rFonts w:ascii="Arial" w:hAnsi="Arial" w:cs="Arial"/>
+        </w:rPr>
+      </w:pPr>
+    </w:p>
+    <w:p>
+      <w:pPr>
+        <w:rPr>
+          <w:rFonts w:ascii="Arial" w:hAnsi="Arial" w:cs="Arial"/>
+        </w:rPr>
+      </w:pPr>
+    </w:p>
+    <w:tbl>
+      <w:tblPr>
+        <w:tblStyle w:val="Grigliatabella"/>
+        <w:tblW w:w="5000" w:type="pct"/>
+        <w:tblLook w:val="04A0" w:firstRow="1" w:lastRow="0" w:firstColumn="1" w:lastColumn="0" w:noHBand="0" w:noVBand="1"/>
+      </w:tblPr>
+      <w:tblGrid>
+        <w:gridCol w:w="2463"/>
+        <w:gridCol w:w="2463"/>
+        <w:gridCol w:w="2464"/>
+        <w:gridCol w:w="2464"/>
+      </w:tblGrid>
+      <w:tr>
+        <w:trPr>
+          <w:trHeight w:val="199"/>
+        </w:trPr>
+        <w:tc>
+          <w:tcPr>
+            <w:tcW w:w="1250" w:type="pct"/>
+            <w:vAlign w:val="center"/>
+          </w:tcPr>
+          <w:p>
+            <w:pPr>
+              <w:rPr>
+                <w:rFonts w:ascii="Arial" w:hAnsi="Arial" w:cs="Arial"/>
+              </w:rPr>
+            </w:pPr>
+            <w:r>
+              <w:rPr>
+                <w:rFonts w:ascii="Arial" w:hAnsi="Arial" w:cs="Arial"/>
+              </w:rPr>
+              <w:t>Luogo</w:t>
+            </w:r>
+          </w:p>
+        </w:tc>
+        <w:tc>
+          <w:tcPr>
+            <w:tcW w:w="3750" w:type="pct"/>
+            <w:gridSpan w:val="3"/>
+            <w:vAlign w:val="center"/>
+          </w:tcPr>
+          <w:p>
+            <w:pPr>
+              <w:rPr>
+                <w:rFonts w:ascii="Arial" w:hAnsi="Arial" w:cs="Arial"/>
+              </w:rPr>
+            </w:pPr>
+            <w:r>
+              <w:rPr>
+                <w:rFonts w:ascii="Arial" w:hAnsi="Arial" w:cs="Arial"/>
+              </w:rPr>
+              <w:t>CPT Trevano</w:t>
+            </w:r>
+          </w:p>
+        </w:tc>
+      </w:tr>
+      <w:tr>
+        <w:trPr>
+          <w:trHeight w:val="196"/>
+        </w:trPr>
+        <w:tc>
+          <w:tcPr>
+            <w:tcW w:w="1250" w:type="pct"/>
+            <w:vAlign w:val="center"/>
+          </w:tcPr>
+          <w:p>
+            <w:pPr>
+              <w:rPr>
+                <w:rFonts w:ascii="Arial" w:hAnsi="Arial" w:cs="Arial"/>
+              </w:rPr>
+            </w:pPr>
+            <w:r>
+              <w:rPr>
+                <w:rFonts w:ascii="Arial" w:hAnsi="Arial" w:cs="Arial"/>
+              </w:rPr>
+              <w:t>Data</w:t>
+            </w:r>
+          </w:p>
+        </w:tc>
+        <w:tc>
+          <w:tcPr>
+            <w:tcW w:w="3750" w:type="pct"/>
+            <w:gridSpan w:val="3"/>
+            <w:vAlign w:val="center"/>
+          </w:tcPr>
+          <w:p>
+            <w:pPr>
+              <w:rPr>
+                <w:rFonts w:ascii="Arial" w:hAnsi="Arial" w:cs="Arial"/>
+              </w:rPr>
+            </w:pPr>
+            <w:r>
+              <w:rPr>
+                <w:rFonts w:ascii="Arial" w:hAnsi="Arial" w:cs="Arial"/>
+              </w:rPr>
+              <w:t>06.11</w:t>
+            </w:r>
+            <w:r>
+              <w:rPr>
+                <w:rFonts w:ascii="Arial" w:hAnsi="Arial" w:cs="Arial"/>
+              </w:rPr>
+              <w:t>.2024</w:t>
+            </w:r>
+          </w:p>
+        </w:tc>
+      </w:tr>
+      <w:tr>
+        <w:trPr>
+          <w:trHeight w:val="196"/>
+        </w:trPr>
+        <w:tc>
+          <w:tcPr>
+            <w:tcW w:w="1250" w:type="pct"/>
+            <w:vAlign w:val="center"/>
+          </w:tcPr>
+          <w:p>
+            <w:pPr>
+              <w:rPr>
+                <w:rFonts w:ascii="Arial" w:hAnsi="Arial" w:cs="Arial"/>
+              </w:rPr>
+            </w:pPr>
+            <w:r>
+              <w:rPr>
+                <w:rFonts w:ascii="Arial" w:hAnsi="Arial" w:cs="Arial"/>
+              </w:rPr>
+              <w:t>Mattino</w:t>
+            </w:r>
+          </w:p>
+        </w:tc>
+        <w:tc>
+          <w:tcPr>
+            <w:tcW w:w="1250" w:type="pct"/>
+            <w:vAlign w:val="center"/>
+          </w:tcPr>
+          <w:p>
+            <w:pPr>
+              <w:rPr>
+                <w:rFonts w:ascii="Arial" w:hAnsi="Arial" w:cs="Arial"/>
+              </w:rPr>
+            </w:pPr>
+            <w:r>
+              <w:rPr>
+                <w:rFonts w:ascii="Arial" w:hAnsi="Arial" w:cs="Arial"/>
+              </w:rPr>
+              <w:t>8:20 – 11:35</w:t>
+            </w:r>
+          </w:p>
+        </w:tc>
+        <w:tc>
+          <w:tcPr>
+            <w:tcW w:w="1250" w:type="pct"/>
+            <w:vAlign w:val="center"/>
+          </w:tcPr>
+          <w:p>
+            <w:pPr>
+              <w:rPr>
+                <w:rFonts w:ascii="Arial" w:hAnsi="Arial" w:cs="Arial"/>
+              </w:rPr>
+            </w:pPr>
+            <w:r>
+              <w:rPr>
+                <w:rFonts w:ascii="Arial" w:hAnsi="Arial" w:cs="Arial"/>
+              </w:rPr>
+              <w:t>Pomeriggio</w:t>
+            </w:r>
+          </w:p>
+        </w:tc>
+        <w:tc>
+          <w:tcPr>
+            <w:tcW w:w="1250" w:type="pct"/>
+            <w:vAlign w:val="center"/>
+          </w:tcPr>
+          <w:p>
+            <w:pPr>
+              <w:rPr>
+                <w:rFonts w:ascii="Arial" w:hAnsi="Arial" w:cs="Arial"/>
+              </w:rPr>
+            </w:pPr>
+            <w:r>
+              <w:rPr>
+                <w:rFonts w:ascii="Arial" w:hAnsi="Arial" w:cs="Arial"/>
+              </w:rPr>
+              <w:t>12:30 – 15:45</w:t>
+            </w:r>
+          </w:p>
+        </w:tc>
+      </w:tr>
+    </w:tbl>
+    <w:p>
+      <w:pPr>
+        <w:rPr>
+          <w:rFonts w:ascii="Arial" w:hAnsi="Arial" w:cs="Arial"/>
+        </w:rPr>
+      </w:pPr>
+    </w:p>
+    <w:tbl>
+      <w:tblPr>
+        <w:tblStyle w:val="Grigliatabella"/>
+        <w:tblW w:w="0" w:type="auto"/>
+        <w:tblLook w:val="04A0" w:firstRow="1" w:lastRow="0" w:firstColumn="1" w:lastColumn="0" w:noHBand="0" w:noVBand="1"/>
+      </w:tblPr>
+      <w:tblGrid>
+        <w:gridCol w:w="9854"/>
+      </w:tblGrid>
+      <w:tr>
+        <w:tc>
+          <w:tcPr>
+            <w:tcW w:w="9854" w:type="dxa"/>
+            <w:shd w:val="clear" w:color="auto" w:fill="D9D9D9" w:themeFill="background1" w:themeFillShade="D9"/>
+          </w:tcPr>
+          <w:p>
+            <w:pPr>
+              <w:rPr>
+                <w:rFonts w:ascii="Arial" w:hAnsi="Arial" w:cs="Arial"/>
+              </w:rPr>
+            </w:pPr>
+            <w:r>
+              <w:rPr>
+                <w:rFonts w:ascii="Arial" w:hAnsi="Arial" w:cs="Arial"/>
+              </w:rPr>
+              <w:t>Lavori svolti</w:t>
+            </w:r>
+          </w:p>
+        </w:tc>
+      </w:tr>
+      <w:tr>
+        <w:trPr>
+          <w:trHeight w:val="634"/>
+        </w:trPr>
+        <w:tc>
+          <w:tcPr>
+            <w:tcW w:w="9854" w:type="dxa"/>
+          </w:tcPr>
+          <w:p>
+            <w:pPr>
+              <w:rPr>
+                <w:rFonts w:ascii="Arial" w:hAnsi="Arial" w:cs="Arial"/>
+              </w:rPr>
+            </w:pPr>
+            <w:r>
+              <w:rPr>
+                <w:rFonts w:ascii="Arial" w:hAnsi="Arial" w:cs="Arial"/>
+              </w:rPr>
+              <w:t>Creato metodo per ridimensionare automaticamente le immagini inserite.</w:t>
+            </w:r>
+          </w:p>
+          <w:p>
+            <w:pPr>
+              <w:rPr>
+                <w:rFonts w:ascii="Arial" w:hAnsi="Arial" w:cs="Arial"/>
+              </w:rPr>
+            </w:pPr>
+            <w:r>
+              <w:rPr>
+                <w:rFonts w:ascii="Arial" w:hAnsi="Arial" w:cs="Arial"/>
+              </w:rPr>
+              <w:t>Elaborata logica per far funzionare il timer.</w:t>
+            </w:r>
+          </w:p>
+        </w:tc>
+      </w:tr>
+    </w:tbl>
+    <w:p>
+      <w:pPr>
+        <w:rPr>
+          <w:rFonts w:ascii="Arial" w:hAnsi="Arial" w:cs="Arial"/>
+        </w:rPr>
+      </w:pPr>
+    </w:p>
+    <w:tbl>
+      <w:tblPr>
+        <w:tblStyle w:val="Grigliatabella"/>
+        <w:tblW w:w="0" w:type="auto"/>
+        <w:tblLook w:val="04A0" w:firstRow="1" w:lastRow="0" w:firstColumn="1" w:lastColumn="0" w:noHBand="0" w:noVBand="1"/>
+      </w:tblPr>
+      <w:tblGrid>
+        <w:gridCol w:w="9854"/>
+      </w:tblGrid>
+      <w:tr>
+        <w:tc>
+          <w:tcPr>
+            <w:tcW w:w="9854" w:type="dxa"/>
+            <w:shd w:val="clear" w:color="auto" w:fill="D9D9D9" w:themeFill="background1" w:themeFillShade="D9"/>
+          </w:tcPr>
+          <w:p>
+            <w:pPr>
+              <w:rPr>
+                <w:rFonts w:ascii="Arial" w:hAnsi="Arial" w:cs="Arial"/>
+              </w:rPr>
+            </w:pPr>
+            <w:r>
+              <w:rPr>
+                <w:rFonts w:ascii="Arial" w:hAnsi="Arial" w:cs="Arial"/>
+              </w:rPr>
+              <w:t>Problemi riscontrati e soluzioni adottate</w:t>
+            </w:r>
+          </w:p>
+        </w:tc>
+      </w:tr>
+      <w:tr>
+        <w:tc>
+          <w:tcPr>
+            <w:tcW w:w="9854" w:type="dxa"/>
+          </w:tcPr>
+          <w:p>
+            <w:pPr>
+              <w:rPr>
+                <w:rFonts w:ascii="Arial" w:hAnsi="Arial" w:cs="Arial"/>
+              </w:rPr>
+            </w:pPr>
+            <w:r>
+              <w:rPr>
+                <w:rFonts w:ascii="Arial" w:hAnsi="Arial" w:cs="Arial"/>
+              </w:rPr>
+              <w:t xml:space="preserve">Non posso usare </w:t>
             </w:r>
             <w:proofErr w:type="spellStart"/>
             <w:r>
               <w:rPr>
                 <w:rFonts w:ascii="Arial" w:hAnsi="Arial" w:cs="Arial"/>
               </w:rPr>
-              <w:t>ploblemi</w:t>
+              <w:t>thread</w:t>
             </w:r>
             <w:proofErr w:type="spellEnd"/>
             <w:r>
               <w:rPr>
                 <w:rFonts w:ascii="Arial" w:hAnsi="Arial" w:cs="Arial"/>
               </w:rPr>
-              <w:t>, pulire il codice, riuscire a caricare le animazioni senza interrompere il timer e poter caricare immagini durante il programma</w:t>
-            </w:r>
+              <w:t xml:space="preserve">, bisogna fare le animazioni passo </w:t>
+            </w:r>
+            <w:proofErr w:type="spellStart"/>
+            <w:r>
+              <w:rPr>
+                <w:rFonts w:ascii="Arial" w:hAnsi="Arial" w:cs="Arial"/>
+              </w:rPr>
+              <w:t>passo</w:t>
+            </w:r>
+            <w:proofErr w:type="spellEnd"/>
+          </w:p>
+        </w:tc>
+      </w:tr>
+    </w:tbl>
+    <w:p>
+      <w:pPr>
+        <w:rPr>
+          <w:rFonts w:ascii="Arial" w:hAnsi="Arial" w:cs="Arial"/>
+        </w:rPr>
+      </w:pPr>
+    </w:p>
+    <w:tbl>
+      <w:tblPr>
+        <w:tblStyle w:val="Grigliatabella"/>
+        <w:tblW w:w="0" w:type="auto"/>
+        <w:tblLook w:val="04A0" w:firstRow="1" w:lastRow="0" w:firstColumn="1" w:lastColumn="0" w:noHBand="0" w:noVBand="1"/>
+      </w:tblPr>
+      <w:tblGrid>
+        <w:gridCol w:w="9854"/>
+      </w:tblGrid>
+      <w:tr>
+        <w:tc>
+          <w:tcPr>
+            <w:tcW w:w="9854" w:type="dxa"/>
+            <w:shd w:val="clear" w:color="auto" w:fill="D9D9D9" w:themeFill="background1" w:themeFillShade="D9"/>
+          </w:tcPr>
+          <w:p>
+            <w:pPr>
+              <w:rPr>
+                <w:rFonts w:ascii="Arial" w:hAnsi="Arial" w:cs="Arial"/>
+              </w:rPr>
+            </w:pPr>
+            <w:r>
+              <w:rPr>
+                <w:rFonts w:ascii="Arial" w:hAnsi="Arial" w:cs="Arial"/>
+              </w:rPr>
+              <w:t>Punto della situazione rispetto alla pianificazione</w:t>
+            </w:r>
+          </w:p>
+        </w:tc>
+      </w:tr>
+      <w:tr>
+        <w:tc>
+          <w:tcPr>
+            <w:tcW w:w="9854" w:type="dxa"/>
+          </w:tcPr>
+          <w:p>
+            <w:pPr>
+              <w:rPr>
+                <w:rFonts w:ascii="Arial" w:hAnsi="Arial" w:cs="Arial"/>
+              </w:rPr>
+            </w:pPr>
+            <w:r>
+              <w:rPr>
+                <w:rFonts w:ascii="Arial" w:hAnsi="Arial" w:cs="Arial"/>
+              </w:rPr>
+              <w:t>buono</w:t>
+            </w:r>
+          </w:p>
+        </w:tc>
+      </w:tr>
+    </w:tbl>
+    <w:p>
+      <w:pPr>
+        <w:rPr>
+          <w:rFonts w:ascii="Arial" w:hAnsi="Arial" w:cs="Arial"/>
+        </w:rPr>
+      </w:pPr>
+    </w:p>
+    <w:tbl>
+      <w:tblPr>
+        <w:tblStyle w:val="Grigliatabella"/>
+        <w:tblW w:w="0" w:type="auto"/>
+        <w:tblLook w:val="04A0" w:firstRow="1" w:lastRow="0" w:firstColumn="1" w:lastColumn="0" w:noHBand="0" w:noVBand="1"/>
+      </w:tblPr>
+      <w:tblGrid>
+        <w:gridCol w:w="9854"/>
+      </w:tblGrid>
+      <w:tr>
+        <w:tc>
+          <w:tcPr>
+            <w:tcW w:w="9854" w:type="dxa"/>
+            <w:shd w:val="clear" w:color="auto" w:fill="D9D9D9" w:themeFill="background1" w:themeFillShade="D9"/>
+          </w:tcPr>
+          <w:p>
+            <w:pPr>
+              <w:rPr>
+                <w:rFonts w:ascii="Arial" w:hAnsi="Arial" w:cs="Arial"/>
+              </w:rPr>
+            </w:pPr>
+            <w:r>
+              <w:rPr>
+                <w:rFonts w:ascii="Arial" w:hAnsi="Arial" w:cs="Arial"/>
+              </w:rPr>
+              <w:t>Programma di massima per la prossima giornata di lavoro</w:t>
+            </w:r>
+          </w:p>
+        </w:tc>
+      </w:tr>
+      <w:tr>
+        <w:tc>
+          <w:tcPr>
+            <w:tcW w:w="9854" w:type="dxa"/>
+          </w:tcPr>
+          <w:p>
+            <w:pPr>
+              <w:rPr>
+                <w:rFonts w:ascii="Arial" w:hAnsi="Arial" w:cs="Arial"/>
+              </w:rPr>
+            </w:pPr>
+            <w:r>
+              <w:rPr>
+                <w:rFonts w:ascii="Arial" w:hAnsi="Arial" w:cs="Arial"/>
+              </w:rPr>
+              <w:t>Implementare la logica per il timer e poter aggiungere immagini durante il programma</w:t>
+            </w:r>
+            <w:bookmarkStart w:id="3" w:name="_GoBack"/>
+            <w:bookmarkEnd w:id="3"/>
           </w:p>
         </w:tc>
       </w:tr>
@@ -5128,6 +5606,7 @@
     <w:rsid w:val="00CC5E51"/>
     <w:rsid w:val="00CD4850"/>
     <w:rsid w:val="00CD6915"/>
+    <w:rsid w:val="00CE3C72"/>
     <w:rsid w:val="00CF74A6"/>
     <w:rsid w:val="00D07130"/>
     <w:rsid w:val="00D07A71"/>
@@ -5945,7 +6424,7 @@
 </file>
 
 <file path=customXml/itemProps1.xml><?xml version="1.0" encoding="utf-8"?>
-<ds:datastoreItem xmlns:ds="http://schemas.openxmlformats.org/officeDocument/2006/customXml" ds:itemID="{DBCC012B-5D4E-4EB0-B592-AAFA2A218668}">
+<ds:datastoreItem xmlns:ds="http://schemas.openxmlformats.org/officeDocument/2006/customXml" ds:itemID="{E38C6ADC-004F-4809-9000-BE907C525CE8}">
   <ds:schemaRefs>
     <ds:schemaRef ds:uri="http://schemas.openxmlformats.org/officeDocument/2006/bibliography"/>
   </ds:schemaRefs>

</xml_diff>